<commit_message>
Diagrama modelo araña de gerencia de la informática completado
</commit_message>
<xml_diff>
--- a/Marco legal para la ingeniería informática/Trabajo, exposición y ladbook/Trabajo grupal, Grupo 2, Marco legal para la ingenieria informática, IF01 T4.docx
+++ b/Marco legal para la ingeniería informática/Trabajo, exposición y ladbook/Trabajo grupal, Grupo 2, Marco legal para la ingenieria informática, IF01 T4.docx
@@ -536,11 +536,7 @@
           </mc:Choice>
           <mc:Fallback>
             <w:pict>
-              <v:shapetype w14:anchorId="0B102437" id="_x0000_t202" coordsize="21600,21600" o:spt="202" path="m,l,21600r21600,l21600,xe">
-                <v:stroke joinstyle="miter"/>
-                <v:path gradientshapeok="t" o:connecttype="rect"/>
-              </v:shapetype>
-              <v:shape id="Cuadro de texto 8" o:spid="_x0000_s1027" type="#_x0000_t202" style="position:absolute;left:0;text-align:left;margin-left:286.1pt;margin-top:388.7pt;width:180.85pt;height:203.65pt;z-index:251661312;visibility:visible;mso-wrap-style:square;mso-width-percent:0;mso-height-percent:0;mso-wrap-distance-left:9pt;mso-wrap-distance-top:3.6pt;mso-wrap-distance-right:9pt;mso-wrap-distance-bottom:3.6pt;mso-position-horizontal:absolute;mso-position-horizontal-relative:margin;mso-position-vertical:absolute;mso-position-vertical-relative:margin;mso-width-percent:0;mso-height-percent:0;mso-width-relative:margin;mso-height-relative:margin;v-text-anchor:top" o:gfxdata="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" stroked="f">
+              <v:shape w14:anchorId="0B102437" id="Cuadro de texto 8" o:spid="_x0000_s1027" type="#_x0000_t202" style="position:absolute;left:0;text-align:left;margin-left:286.1pt;margin-top:388.7pt;width:180.85pt;height:203.65pt;z-index:251661312;visibility:visible;mso-wrap-style:square;mso-width-percent:0;mso-height-percent:0;mso-wrap-distance-left:9pt;mso-wrap-distance-top:3.6pt;mso-wrap-distance-right:9pt;mso-wrap-distance-bottom:3.6pt;mso-position-horizontal:absolute;mso-position-horizontal-relative:margin;mso-position-vertical:absolute;mso-position-vertical-relative:margin;mso-width-percent:0;mso-height-percent:0;mso-width-relative:margin;mso-height-relative:margin;v-text-anchor:top" o:gfxdata="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" stroked="f">
                 <v:textbox>
                   <w:txbxContent>
                     <w:p>
@@ -1094,21 +1090,7 @@
                           <w:rFonts w:cs="Times New Roman"/>
                           <w:szCs w:val="24"/>
                         </w:rPr>
-                        <w:t xml:space="preserve">Marco legal para la </w:t>
-                      </w:r>
-                      <w:r>
-                        <w:rPr>
-                          <w:rFonts w:cs="Times New Roman"/>
-                          <w:szCs w:val="24"/>
-                        </w:rPr>
-                        <w:t>ingeniería</w:t>
-                      </w:r>
-                      <w:r>
-                        <w:rPr>
-                          <w:rFonts w:cs="Times New Roman"/>
-                          <w:szCs w:val="24"/>
-                        </w:rPr>
-                        <w:t xml:space="preserve"> informática</w:t>
+                        <w:t>Marco legal para la ingeniería informática</w:t>
                       </w:r>
                     </w:p>
                   </w:txbxContent>
@@ -1583,7 +1565,7 @@
           <w:r>
             <w:fldChar w:fldCharType="separate"/>
           </w:r>
-          <w:hyperlink w:anchor="_Toc206856156" w:history="1">
+          <w:hyperlink w:anchor="_Toc207023988" w:history="1">
             <w:r>
               <w:rPr>
                 <w:rStyle w:val="Hipervnculo"/>
@@ -1610,7 +1592,7 @@
                 <w:noProof/>
                 <w:webHidden/>
               </w:rPr>
-              <w:instrText xml:space="preserve"> PAGEREF _Toc206856156 \h </w:instrText>
+              <w:instrText xml:space="preserve"> PAGEREF _Toc207023988 \h </w:instrText>
             </w:r>
             <w:r>
               <w:rPr>
@@ -1630,7 +1612,7 @@
                 <w:noProof/>
                 <w:webHidden/>
               </w:rPr>
-              <w:t>3</w:t>
+              <w:t>1</w:t>
             </w:r>
             <w:r>
               <w:rPr>
@@ -1654,7 +1636,7 @@
               <w:lang w:eastAsia="es-VE"/>
             </w:rPr>
           </w:pPr>
-          <w:hyperlink w:anchor="_Toc206856157" w:history="1">
+          <w:hyperlink w:anchor="_Toc207023989" w:history="1">
             <w:r>
               <w:rPr>
                 <w:rStyle w:val="Hipervnculo"/>
@@ -1681,7 +1663,7 @@
                 <w:noProof/>
                 <w:webHidden/>
               </w:rPr>
-              <w:instrText xml:space="preserve"> PAGEREF _Toc206856157 \h </w:instrText>
+              <w:instrText xml:space="preserve"> PAGEREF _Toc207023989 \h </w:instrText>
             </w:r>
             <w:r>
               <w:rPr>
@@ -1701,7 +1683,7 @@
                 <w:noProof/>
                 <w:webHidden/>
               </w:rPr>
-              <w:t>4</w:t>
+              <w:t>2</w:t>
             </w:r>
             <w:r>
               <w:rPr>
@@ -1725,7 +1707,7 @@
               <w:lang w:eastAsia="es-VE"/>
             </w:rPr>
           </w:pPr>
-          <w:hyperlink w:anchor="_Toc206856158" w:history="1">
+          <w:hyperlink w:anchor="_Toc207023990" w:history="1">
             <w:r>
               <w:rPr>
                 <w:rStyle w:val="Hipervnculo"/>
@@ -1754,7 +1736,7 @@
                 <w:noProof/>
                 <w:webHidden/>
               </w:rPr>
-              <w:instrText xml:space="preserve"> PAGEREF _Toc206856158 \h </w:instrText>
+              <w:instrText xml:space="preserve"> PAGEREF _Toc207023990 \h </w:instrText>
             </w:r>
             <w:r>
               <w:rPr>
@@ -1774,7 +1756,7 @@
                 <w:noProof/>
                 <w:webHidden/>
               </w:rPr>
-              <w:t>4</w:t>
+              <w:t>2</w:t>
             </w:r>
             <w:r>
               <w:rPr>
@@ -1798,7 +1780,7 @@
               <w:lang w:eastAsia="es-VE"/>
             </w:rPr>
           </w:pPr>
-          <w:hyperlink w:anchor="_Toc206856159" w:history="1">
+          <w:hyperlink w:anchor="_Toc207023991" w:history="1">
             <w:r>
               <w:rPr>
                 <w:rStyle w:val="Hipervnculo"/>
@@ -1827,7 +1809,7 @@
                 <w:noProof/>
                 <w:webHidden/>
               </w:rPr>
-              <w:instrText xml:space="preserve"> PAGEREF _Toc206856159 \h </w:instrText>
+              <w:instrText xml:space="preserve"> PAGEREF _Toc207023991 \h </w:instrText>
             </w:r>
             <w:r>
               <w:rPr>
@@ -1847,7 +1829,7 @@
                 <w:noProof/>
                 <w:webHidden/>
               </w:rPr>
-              <w:t>4</w:t>
+              <w:t>2</w:t>
             </w:r>
             <w:r>
               <w:rPr>
@@ -1871,7 +1853,7 @@
               <w:lang w:eastAsia="es-VE"/>
             </w:rPr>
           </w:pPr>
-          <w:hyperlink w:anchor="_Toc206856160" w:history="1">
+          <w:hyperlink w:anchor="_Toc207023992" w:history="1">
             <w:r>
               <w:rPr>
                 <w:rStyle w:val="Hipervnculo"/>
@@ -1900,7 +1882,7 @@
                 <w:noProof/>
                 <w:webHidden/>
               </w:rPr>
-              <w:instrText xml:space="preserve"> PAGEREF _Toc206856160 \h </w:instrText>
+              <w:instrText xml:space="preserve"> PAGEREF _Toc207023992 \h </w:instrText>
             </w:r>
             <w:r>
               <w:rPr>
@@ -1920,7 +1902,7 @@
                 <w:noProof/>
                 <w:webHidden/>
               </w:rPr>
-              <w:t>5</w:t>
+              <w:t>3</w:t>
             </w:r>
             <w:r>
               <w:rPr>
@@ -1944,7 +1926,7 @@
               <w:lang w:eastAsia="es-VE"/>
             </w:rPr>
           </w:pPr>
-          <w:hyperlink w:anchor="_Toc206856161" w:history="1">
+          <w:hyperlink w:anchor="_Toc207023993" w:history="1">
             <w:r>
               <w:rPr>
                 <w:rStyle w:val="Hipervnculo"/>
@@ -1973,7 +1955,7 @@
                 <w:noProof/>
                 <w:webHidden/>
               </w:rPr>
-              <w:instrText xml:space="preserve"> PAGEREF _Toc206856161 \h </w:instrText>
+              <w:instrText xml:space="preserve"> PAGEREF _Toc207023993 \h </w:instrText>
             </w:r>
             <w:r>
               <w:rPr>
@@ -1993,7 +1975,7 @@
                 <w:noProof/>
                 <w:webHidden/>
               </w:rPr>
-              <w:t>5</w:t>
+              <w:t>3</w:t>
             </w:r>
             <w:r>
               <w:rPr>
@@ -2017,7 +1999,7 @@
               <w:lang w:eastAsia="es-VE"/>
             </w:rPr>
           </w:pPr>
-          <w:hyperlink w:anchor="_Toc206856162" w:history="1">
+          <w:hyperlink w:anchor="_Toc207023994" w:history="1">
             <w:r>
               <w:rPr>
                 <w:rStyle w:val="Hipervnculo"/>
@@ -2046,7 +2028,7 @@
                 <w:noProof/>
                 <w:webHidden/>
               </w:rPr>
-              <w:instrText xml:space="preserve"> PAGEREF _Toc206856162 \h </w:instrText>
+              <w:instrText xml:space="preserve"> PAGEREF _Toc207023994 \h </w:instrText>
             </w:r>
             <w:r>
               <w:rPr>
@@ -2066,7 +2048,7 @@
                 <w:noProof/>
                 <w:webHidden/>
               </w:rPr>
-              <w:t>7</w:t>
+              <w:t>5</w:t>
             </w:r>
             <w:r>
               <w:rPr>
@@ -2090,7 +2072,7 @@
               <w:lang w:eastAsia="es-VE"/>
             </w:rPr>
           </w:pPr>
-          <w:hyperlink w:anchor="_Toc206856163" w:history="1">
+          <w:hyperlink w:anchor="_Toc207023995" w:history="1">
             <w:r>
               <w:rPr>
                 <w:rStyle w:val="Hipervnculo"/>
@@ -2119,7 +2101,7 @@
                 <w:noProof/>
                 <w:webHidden/>
               </w:rPr>
-              <w:instrText xml:space="preserve"> PAGEREF _Toc206856163 \h </w:instrText>
+              <w:instrText xml:space="preserve"> PAGEREF _Toc207023995 \h </w:instrText>
             </w:r>
             <w:r>
               <w:rPr>
@@ -2139,7 +2121,7 @@
                 <w:noProof/>
                 <w:webHidden/>
               </w:rPr>
-              <w:t>7</w:t>
+              <w:t>5</w:t>
             </w:r>
             <w:r>
               <w:rPr>
@@ -2163,7 +2145,7 @@
               <w:lang w:eastAsia="es-VE"/>
             </w:rPr>
           </w:pPr>
-          <w:hyperlink w:anchor="_Toc206856164" w:history="1">
+          <w:hyperlink w:anchor="_Toc207023996" w:history="1">
             <w:r>
               <w:rPr>
                 <w:rStyle w:val="Hipervnculo"/>
@@ -2192,7 +2174,7 @@
                 <w:noProof/>
                 <w:webHidden/>
               </w:rPr>
-              <w:instrText xml:space="preserve"> PAGEREF _Toc206856164 \h </w:instrText>
+              <w:instrText xml:space="preserve"> PAGEREF _Toc207023996 \h </w:instrText>
             </w:r>
             <w:r>
               <w:rPr>
@@ -2212,7 +2194,7 @@
                 <w:noProof/>
                 <w:webHidden/>
               </w:rPr>
-              <w:t>7</w:t>
+              <w:t>5</w:t>
             </w:r>
             <w:r>
               <w:rPr>
@@ -2236,7 +2218,7 @@
               <w:lang w:eastAsia="es-VE"/>
             </w:rPr>
           </w:pPr>
-          <w:hyperlink w:anchor="_Toc206856165" w:history="1">
+          <w:hyperlink w:anchor="_Toc207023997" w:history="1">
             <w:r>
               <w:rPr>
                 <w:rStyle w:val="Hipervnculo"/>
@@ -2263,7 +2245,7 @@
                 <w:noProof/>
                 <w:webHidden/>
               </w:rPr>
-              <w:instrText xml:space="preserve"> PAGEREF _Toc206856165 \h </w:instrText>
+              <w:instrText xml:space="preserve"> PAGEREF _Toc207023997 \h </w:instrText>
             </w:r>
             <w:r>
               <w:rPr>
@@ -2283,7 +2265,7 @@
                 <w:noProof/>
                 <w:webHidden/>
               </w:rPr>
-              <w:t>8</w:t>
+              <w:t>6</w:t>
             </w:r>
             <w:r>
               <w:rPr>
@@ -2307,7 +2289,7 @@
               <w:lang w:eastAsia="es-VE"/>
             </w:rPr>
           </w:pPr>
-          <w:hyperlink w:anchor="_Toc206856166" w:history="1">
+          <w:hyperlink w:anchor="_Toc207023998" w:history="1">
             <w:r>
               <w:rPr>
                 <w:rStyle w:val="Hipervnculo"/>
@@ -2336,7 +2318,7 @@
                 <w:noProof/>
                 <w:webHidden/>
               </w:rPr>
-              <w:instrText xml:space="preserve"> PAGEREF _Toc206856166 \h </w:instrText>
+              <w:instrText xml:space="preserve"> PAGEREF _Toc207023998 \h </w:instrText>
             </w:r>
             <w:r>
               <w:rPr>
@@ -2356,7 +2338,7 @@
                 <w:noProof/>
                 <w:webHidden/>
               </w:rPr>
-              <w:t>9</w:t>
+              <w:t>7</w:t>
             </w:r>
             <w:r>
               <w:rPr>
@@ -2380,7 +2362,7 @@
               <w:lang w:eastAsia="es-VE"/>
             </w:rPr>
           </w:pPr>
-          <w:hyperlink w:anchor="_Toc206856167" w:history="1">
+          <w:hyperlink w:anchor="_Toc207023999" w:history="1">
             <w:r>
               <w:rPr>
                 <w:rStyle w:val="Hipervnculo"/>
@@ -2409,7 +2391,7 @@
                 <w:noProof/>
                 <w:webHidden/>
               </w:rPr>
-              <w:instrText xml:space="preserve"> PAGEREF _Toc206856167 \h </w:instrText>
+              <w:instrText xml:space="preserve"> PAGEREF _Toc207023999 \h </w:instrText>
             </w:r>
             <w:r>
               <w:rPr>
@@ -2429,7 +2411,7 @@
                 <w:noProof/>
                 <w:webHidden/>
               </w:rPr>
-              <w:t>12</w:t>
+              <w:t>10</w:t>
             </w:r>
             <w:r>
               <w:rPr>
@@ -2453,7 +2435,7 @@
               <w:lang w:eastAsia="es-VE"/>
             </w:rPr>
           </w:pPr>
-          <w:hyperlink w:anchor="_Toc206856168" w:history="1">
+          <w:hyperlink w:anchor="_Toc207024000" w:history="1">
             <w:r>
               <w:rPr>
                 <w:rStyle w:val="Hipervnculo"/>
@@ -2482,7 +2464,7 @@
                 <w:noProof/>
                 <w:webHidden/>
               </w:rPr>
-              <w:instrText xml:space="preserve"> PAGEREF _Toc206856168 \h </w:instrText>
+              <w:instrText xml:space="preserve"> PAGEREF _Toc207024000 \h </w:instrText>
             </w:r>
             <w:r>
               <w:rPr>
@@ -2502,7 +2484,7 @@
                 <w:noProof/>
                 <w:webHidden/>
               </w:rPr>
-              <w:t>12</w:t>
+              <w:t>10</w:t>
             </w:r>
             <w:r>
               <w:rPr>
@@ -2526,7 +2508,7 @@
               <w:lang w:eastAsia="es-VE"/>
             </w:rPr>
           </w:pPr>
-          <w:hyperlink w:anchor="_Toc206856169" w:history="1">
+          <w:hyperlink w:anchor="_Toc207024001" w:history="1">
             <w:r>
               <w:rPr>
                 <w:rStyle w:val="Hipervnculo"/>
@@ -2553,7 +2535,7 @@
                 <w:noProof/>
                 <w:webHidden/>
               </w:rPr>
-              <w:instrText xml:space="preserve"> PAGEREF _Toc206856169 \h </w:instrText>
+              <w:instrText xml:space="preserve"> PAGEREF _Toc207024001 \h </w:instrText>
             </w:r>
             <w:r>
               <w:rPr>
@@ -2573,7 +2555,7 @@
                 <w:noProof/>
                 <w:webHidden/>
               </w:rPr>
-              <w:t>12</w:t>
+              <w:t>10</w:t>
             </w:r>
             <w:r>
               <w:rPr>
@@ -2597,7 +2579,7 @@
               <w:lang w:eastAsia="es-VE"/>
             </w:rPr>
           </w:pPr>
-          <w:hyperlink w:anchor="_Toc206856170" w:history="1">
+          <w:hyperlink w:anchor="_Toc207024002" w:history="1">
             <w:r>
               <w:rPr>
                 <w:rStyle w:val="Hipervnculo"/>
@@ -2624,7 +2606,7 @@
                 <w:noProof/>
                 <w:webHidden/>
               </w:rPr>
-              <w:instrText xml:space="preserve"> PAGEREF _Toc206856170 \h </w:instrText>
+              <w:instrText xml:space="preserve"> PAGEREF _Toc207024002 \h </w:instrText>
             </w:r>
             <w:r>
               <w:rPr>
@@ -2644,7 +2626,7 @@
                 <w:noProof/>
                 <w:webHidden/>
               </w:rPr>
-              <w:t>13</w:t>
+              <w:t>11</w:t>
             </w:r>
             <w:r>
               <w:rPr>
@@ -2668,7 +2650,7 @@
               <w:lang w:eastAsia="es-VE"/>
             </w:rPr>
           </w:pPr>
-          <w:hyperlink w:anchor="_Toc206856171" w:history="1">
+          <w:hyperlink w:anchor="_Toc207024003" w:history="1">
             <w:r>
               <w:rPr>
                 <w:rStyle w:val="Hipervnculo"/>
@@ -2695,7 +2677,7 @@
                 <w:noProof/>
                 <w:webHidden/>
               </w:rPr>
-              <w:instrText xml:space="preserve"> PAGEREF _Toc206856171 \h </w:instrText>
+              <w:instrText xml:space="preserve"> PAGEREF _Toc207024003 \h </w:instrText>
             </w:r>
             <w:r>
               <w:rPr>
@@ -2715,7 +2697,7 @@
                 <w:noProof/>
                 <w:webHidden/>
               </w:rPr>
-              <w:t>15</w:t>
+              <w:t>13</w:t>
             </w:r>
             <w:r>
               <w:rPr>
@@ -2739,7 +2721,7 @@
               <w:lang w:eastAsia="es-VE"/>
             </w:rPr>
           </w:pPr>
-          <w:hyperlink w:anchor="_Toc206856172" w:history="1">
+          <w:hyperlink w:anchor="_Toc207024004" w:history="1">
             <w:r>
               <w:rPr>
                 <w:rStyle w:val="Hipervnculo"/>
@@ -2766,7 +2748,7 @@
                 <w:noProof/>
                 <w:webHidden/>
               </w:rPr>
-              <w:instrText xml:space="preserve"> PAGEREF _Toc206856172 \h </w:instrText>
+              <w:instrText xml:space="preserve"> PAGEREF _Toc207024004 \h </w:instrText>
             </w:r>
             <w:r>
               <w:rPr>
@@ -2786,7 +2768,7 @@
                 <w:noProof/>
                 <w:webHidden/>
               </w:rPr>
-              <w:t>16</w:t>
+              <w:t>14</w:t>
             </w:r>
             <w:r>
               <w:rPr>
@@ -2811,6 +2793,15 @@
     </w:sdt>
     <w:p/>
     <w:p>
+      <w:pPr>
+        <w:sectPr>
+          <w:footerReference w:type="default" r:id="rId9"/>
+          <w:pgSz w:w="12240" w:h="15840" w:code="1"/>
+          <w:pgMar w:top="1440" w:right="1440" w:bottom="1440" w:left="1440" w:header="709" w:footer="709" w:gutter="0"/>
+          <w:cols w:space="708"/>
+          <w:docGrid w:linePitch="360"/>
+        </w:sectPr>
+      </w:pPr>
       <w:r>
         <w:br w:type="page"/>
       </w:r>
@@ -2819,7 +2810,7 @@
       <w:pPr>
         <w:pStyle w:val="Ttulo1"/>
       </w:pPr>
-      <w:bookmarkStart w:id="2" w:name="_Toc206856156"/>
+      <w:bookmarkStart w:id="2" w:name="_Toc207023988"/>
       <w:r>
         <w:lastRenderedPageBreak/>
         <w:t>Introducción</w:t>
@@ -3103,7 +3094,7 @@
       <w:pPr>
         <w:pStyle w:val="Ttulo1"/>
       </w:pPr>
-      <w:bookmarkStart w:id="3" w:name="_Toc206856157"/>
+      <w:bookmarkStart w:id="3" w:name="_Toc207023989"/>
       <w:r>
         <w:lastRenderedPageBreak/>
         <w:t>Desarrollo</w:t>
@@ -3115,7 +3106,7 @@
         <w:pStyle w:val="Ttulo2"/>
       </w:pPr>
       <w:bookmarkStart w:id="4" w:name="_Toc206847191"/>
-      <w:bookmarkStart w:id="5" w:name="_Toc206856158"/>
+      <w:bookmarkStart w:id="5" w:name="_Toc207023990"/>
       <w:r>
         <w:rPr>
           <w:rFonts w:eastAsia="Times New Roman"/>
@@ -3346,7 +3337,7 @@
         </w:rPr>
       </w:pPr>
       <w:bookmarkStart w:id="6" w:name="_Toc206847192"/>
-      <w:bookmarkStart w:id="7" w:name="_Toc206856159"/>
+      <w:bookmarkStart w:id="7" w:name="_Toc207023991"/>
       <w:r>
         <w:rPr>
           <w:rFonts w:eastAsia="Times New Roman"/>
@@ -3672,7 +3663,7 @@
         </w:rPr>
       </w:pPr>
       <w:bookmarkStart w:id="8" w:name="_Toc206847193"/>
-      <w:bookmarkStart w:id="9" w:name="_Toc206856160"/>
+      <w:bookmarkStart w:id="9" w:name="_Toc207023992"/>
       <w:r>
         <w:rPr>
           <w:rFonts w:eastAsia="Times New Roman"/>
@@ -3943,7 +3934,7 @@
         </w:rPr>
       </w:pPr>
       <w:bookmarkStart w:id="10" w:name="_Toc206847194"/>
-      <w:bookmarkStart w:id="11" w:name="_Toc206856161"/>
+      <w:bookmarkStart w:id="11" w:name="_Toc207023993"/>
       <w:r>
         <w:rPr>
           <w:rFonts w:eastAsia="Times New Roman"/>
@@ -4249,7 +4240,7 @@
         </w:rPr>
       </w:pPr>
       <w:bookmarkStart w:id="12" w:name="_Toc206847195"/>
-      <w:bookmarkStart w:id="13" w:name="_Toc206856162"/>
+      <w:bookmarkStart w:id="13" w:name="_Toc207023994"/>
       <w:r>
         <w:rPr>
           <w:rFonts w:eastAsia="Times New Roman"/>
@@ -4756,7 +4747,7 @@
         <w:pStyle w:val="Ttulo2"/>
       </w:pPr>
       <w:bookmarkStart w:id="14" w:name="_Toc206847196"/>
-      <w:bookmarkStart w:id="15" w:name="_Toc206856163"/>
+      <w:bookmarkStart w:id="15" w:name="_Toc207023995"/>
       <w:r>
         <w:rPr>
           <w:rFonts w:eastAsia="Times New Roman"/>
@@ -4779,7 +4770,7 @@
         <w:pStyle w:val="Ttulo3"/>
       </w:pPr>
       <w:bookmarkStart w:id="16" w:name="_Toc206847197"/>
-      <w:bookmarkStart w:id="17" w:name="_Toc206856164"/>
+      <w:bookmarkStart w:id="17" w:name="_Toc207023996"/>
       <w:r>
         <w:rPr>
           <w:rFonts w:eastAsia="Times New Roman"/>
@@ -5468,7 +5459,7 @@
         <w:pStyle w:val="Ttulo3"/>
       </w:pPr>
       <w:bookmarkStart w:id="18" w:name="_Toc206847198"/>
-      <w:bookmarkStart w:id="19" w:name="_Toc206856165"/>
+      <w:bookmarkStart w:id="19" w:name="_Toc207023997"/>
       <w:r>
         <w:t>Obras que no son objeto de registro</w:t>
       </w:r>
@@ -5597,7 +5588,7 @@
         </w:rPr>
       </w:pPr>
       <w:bookmarkStart w:id="20" w:name="_Toc206847199"/>
-      <w:bookmarkStart w:id="21" w:name="_Toc206856166"/>
+      <w:bookmarkStart w:id="21" w:name="_Toc207023998"/>
       <w:r>
         <w:rPr>
           <w:rFonts w:eastAsia="Times New Roman"/>
@@ -7862,7 +7853,7 @@
         </w:rPr>
       </w:pPr>
       <w:bookmarkStart w:id="22" w:name="_Toc206847200"/>
-      <w:bookmarkStart w:id="23" w:name="_Toc206856167"/>
+      <w:bookmarkStart w:id="23" w:name="_Toc207023999"/>
       <w:r>
         <w:rPr>
           <w:rFonts w:eastAsia="Times New Roman"/>
@@ -7988,7 +7979,7 @@
         </w:rPr>
       </w:pPr>
       <w:bookmarkStart w:id="24" w:name="_Toc206847201"/>
-      <w:bookmarkStart w:id="25" w:name="_Toc206856168"/>
+      <w:bookmarkStart w:id="25" w:name="_Toc207024000"/>
       <w:r>
         <w:rPr>
           <w:rFonts w:eastAsia="Times New Roman"/>
@@ -8034,7 +8025,7 @@
         <w:pStyle w:val="Ttulo3"/>
       </w:pPr>
       <w:bookmarkStart w:id="26" w:name="_Toc206847202"/>
-      <w:bookmarkStart w:id="27" w:name="_Toc206856169"/>
+      <w:bookmarkStart w:id="27" w:name="_Toc207024001"/>
       <w:r>
         <w:t>1. Derechos morales</w:t>
       </w:r>
@@ -8350,7 +8341,7 @@
         <w:pStyle w:val="Ttulo3"/>
       </w:pPr>
       <w:bookmarkStart w:id="28" w:name="_Toc206847203"/>
-      <w:bookmarkStart w:id="29" w:name="_Toc206856170"/>
+      <w:bookmarkStart w:id="29" w:name="_Toc207024002"/>
       <w:r>
         <w:rPr>
           <w:rStyle w:val="Textoennegrita"/>
@@ -8987,7 +8978,7 @@
       <w:r>
         <w:br w:type="page"/>
       </w:r>
-      <w:bookmarkStart w:id="30" w:name="_Toc206856171"/>
+      <w:bookmarkStart w:id="30" w:name="_Toc207024003"/>
       <w:r>
         <w:lastRenderedPageBreak/>
         <w:t>Conclusión</w:t>
@@ -9191,7 +9182,7 @@
       <w:pPr>
         <w:pStyle w:val="Ttulo1"/>
       </w:pPr>
-      <w:bookmarkStart w:id="31" w:name="_Toc206856172"/>
+      <w:bookmarkStart w:id="31" w:name="_Toc207024004"/>
       <w:r>
         <w:lastRenderedPageBreak/>
         <w:t>Bibliografía</w:t>
@@ -10001,6 +9992,7 @@
     <w:sectPr>
       <w:pgSz w:w="12240" w:h="15840" w:code="1"/>
       <w:pgMar w:top="1440" w:right="1440" w:bottom="1440" w:left="1440" w:header="709" w:footer="709" w:gutter="0"/>
+      <w:pgNumType w:start="1"/>
       <w:cols w:space="708"/>
       <w:docGrid w:linePitch="360"/>
     </w:sectPr>
@@ -10031,6 +10023,51 @@
     </w:p>
   </w:endnote>
 </w:endnotes>
+</file>
+
+<file path=word/footer1.xml><?xml version="1.0" encoding="utf-8"?>
+<w:ftr xmlns:wpc="http://schemas.microsoft.com/office/word/2010/wordprocessingCanvas" xmlns:cx="http://schemas.microsoft.com/office/drawing/2014/chartex" xmlns:cx1="http://schemas.microsoft.com/office/drawing/2015/9/8/chartex" xmlns:cx2="http://schemas.microsoft.com/office/drawing/2015/10/21/chartex" xmlns:cx3="http://schemas.microsoft.com/office/drawing/2016/5/9/chartex" xmlns:cx4="http://schemas.microsoft.com/office/drawing/2016/5/10/chartex" xmlns:cx5="http://schemas.microsoft.com/office/drawing/2016/5/11/chartex" xmlns:cx6="http://schemas.microsoft.com/office/drawing/2016/5/12/chartex" xmlns:cx7="http://schemas.microsoft.com/office/drawing/2016/5/13/chartex" xmlns:cx8="http://schemas.microsoft.com/office/drawing/2016/5/14/chartex" xmlns:mc="http://schemas.openxmlformats.org/markup-compatibility/2006" xmlns:aink="http://schemas.microsoft.com/office/drawing/2016/ink" xmlns:am3d="http://schemas.microsoft.com/office/drawing/2017/model3d" xmlns:o="urn:schemas-microsoft-com:office:office" xmlns:r="http://schemas.openxmlformats.org/officeDocument/2006/relationships" xmlns:m="http://schemas.openxmlformats.org/officeDocument/2006/math" xmlns:v="urn:schemas-microsoft-com:vml" xmlns:wp14="http://schemas.microsoft.com/office/word/2010/wordprocessingDrawing" xmlns:wp="http://schemas.openxmlformats.org/drawingml/2006/wordprocessingDrawing" xmlns:w10="urn:schemas-microsoft-com:office:word" xmlns:w="http://schemas.openxmlformats.org/wordprocessingml/2006/main" xmlns:w14="http://schemas.microsoft.com/office/word/2010/wordml" xmlns:w15="http://schemas.microsoft.com/office/word/2012/wordml" xmlns:w16cex="http://schemas.microsoft.com/office/word/2018/wordml/cex" xmlns:w16cid="http://schemas.microsoft.com/office/word/2016/wordml/cid" xmlns:w16="http://schemas.microsoft.com/office/word/2018/wordml" xmlns:w16sdtdh="http://schemas.microsoft.com/office/word/2020/wordml/sdtdatahash" xmlns:w16se="http://schemas.microsoft.com/office/word/2015/wordml/symex" xmlns:wpg="http://schemas.microsoft.com/office/word/2010/wordprocessingGroup" xmlns:wpi="http://schemas.microsoft.com/office/word/2010/wordprocessingInk" xmlns:wne="http://schemas.microsoft.com/office/word/2006/wordml" xmlns:wps="http://schemas.microsoft.com/office/word/2010/wordprocessingShape" mc:Ignorable="w14 w15 w16se w16cid w16 w16cex w16sdtdh wp14">
+  <w:sdt>
+    <w:sdtPr>
+      <w:id w:val="-1617741388"/>
+      <w:docPartObj>
+        <w:docPartGallery w:val="Page Numbers (Bottom of Page)"/>
+        <w:docPartUnique/>
+      </w:docPartObj>
+    </w:sdtPr>
+    <w:sdtContent>
+      <w:p>
+        <w:pPr>
+          <w:pStyle w:val="Piedepgina"/>
+          <w:jc w:val="right"/>
+        </w:pPr>
+        <w:r>
+          <w:fldChar w:fldCharType="begin"/>
+        </w:r>
+        <w:r>
+          <w:instrText>PAGE   \* MERGEFORMAT</w:instrText>
+        </w:r>
+        <w:r>
+          <w:fldChar w:fldCharType="separate"/>
+        </w:r>
+        <w:r>
+          <w:rPr>
+            <w:lang w:val="es-ES"/>
+          </w:rPr>
+          <w:t>2</w:t>
+        </w:r>
+        <w:r>
+          <w:fldChar w:fldCharType="end"/>
+        </w:r>
+      </w:p>
+    </w:sdtContent>
+  </w:sdt>
+  <w:p>
+    <w:pPr>
+      <w:pStyle w:val="Piedepgina"/>
+    </w:pPr>
+  </w:p>
+</w:ftr>
 </file>
 
 <file path=word/footnotes.xml><?xml version="1.0" encoding="utf-8"?>

</xml_diff>